<commit_message>
installation package added and manual modified
</commit_message>
<xml_diff>
--- a/FRIENDS GUI Description.docx
+++ b/FRIENDS GUI Description.docx
@@ -1,6 +1,6 @@
 
 <file path=word/document.xml><?xml version="1.0" encoding="utf-8"?>
-<w:document xmlns:wpc="http://schemas.microsoft.com/office/word/2010/wordprocessingCanvas" xmlns:cx="http://schemas.microsoft.com/office/drawing/2014/chartex" xmlns:cx1="http://schemas.microsoft.com/office/drawing/2015/9/8/chartex" xmlns:cx2="http://schemas.microsoft.com/office/drawing/2015/10/21/chartex" xmlns:cx3="http://schemas.microsoft.com/office/drawing/2016/5/9/chartex" xmlns:cx4="http://schemas.microsoft.com/office/drawing/2016/5/10/chartex" xmlns:cx5="http://schemas.microsoft.com/office/drawing/2016/5/11/chartex" xmlns:cx6="http://schemas.microsoft.com/office/drawing/2016/5/12/chartex" xmlns:cx7="http://schemas.microsoft.com/office/drawing/2016/5/13/chartex" xmlns:cx8="http://schemas.microsoft.com/office/drawing/2016/5/14/chartex" xmlns:mc="http://schemas.openxmlformats.org/markup-compatibility/2006" xmlns:aink="http://schemas.microsoft.com/office/drawing/2016/ink" xmlns:am3d="http://schemas.microsoft.com/office/drawing/2017/model3d" xmlns:o="urn:schemas-microsoft-com:office:office" xmlns:oel="http://schemas.microsoft.com/office/2019/extlst" xmlns:r="http://schemas.openxmlformats.org/officeDocument/2006/relationships" xmlns:m="http://schemas.openxmlformats.org/officeDocument/2006/math" xmlns:v="urn:schemas-microsoft-com:vml" xmlns:wp14="http://schemas.microsoft.com/office/word/2010/wordprocessingDrawing" xmlns:wp="http://schemas.openxmlformats.org/drawingml/2006/wordprocessingDrawing" xmlns:w10="urn:schemas-microsoft-com:office:word" xmlns:w="http://schemas.openxmlformats.org/wordprocessingml/2006/main" xmlns:w14="http://schemas.microsoft.com/office/word/2010/wordml" xmlns:w15="http://schemas.microsoft.com/office/word/2012/wordml" xmlns:w16cex="http://schemas.microsoft.com/office/word/2018/wordml/cex" xmlns:w16cid="http://schemas.microsoft.com/office/word/2016/wordml/cid" xmlns:w16="http://schemas.microsoft.com/office/word/2018/wordml" xmlns:w16du="http://schemas.microsoft.com/office/word/2023/wordml/word16du" xmlns:w16sdtdh="http://schemas.microsoft.com/office/word/2020/wordml/sdtdatahash" xmlns:w16se="http://schemas.microsoft.com/office/word/2015/wordml/symex" xmlns:wpg="http://schemas.microsoft.com/office/word/2010/wordprocessingGroup" xmlns:wpi="http://schemas.microsoft.com/office/word/2010/wordprocessingInk" xmlns:wne="http://schemas.microsoft.com/office/word/2006/wordml" xmlns:wps="http://schemas.microsoft.com/office/word/2010/wordprocessingShape" mc:Ignorable="w14 w15 w16se w16cid w16 w16cex w16sdtdh wp14">
+<w:document xmlns:wpc="http://schemas.microsoft.com/office/word/2010/wordprocessingCanvas" xmlns:cx="http://schemas.microsoft.com/office/drawing/2014/chartex" xmlns:cx1="http://schemas.microsoft.com/office/drawing/2015/9/8/chartex" xmlns:cx2="http://schemas.microsoft.com/office/drawing/2015/10/21/chartex" xmlns:cx3="http://schemas.microsoft.com/office/drawing/2016/5/9/chartex" xmlns:cx4="http://schemas.microsoft.com/office/drawing/2016/5/10/chartex" xmlns:cx5="http://schemas.microsoft.com/office/drawing/2016/5/11/chartex" xmlns:cx6="http://schemas.microsoft.com/office/drawing/2016/5/12/chartex" xmlns:cx7="http://schemas.microsoft.com/office/drawing/2016/5/13/chartex" xmlns:cx8="http://schemas.microsoft.com/office/drawing/2016/5/14/chartex" xmlns:mc="http://schemas.openxmlformats.org/markup-compatibility/2006" xmlns:aink="http://schemas.microsoft.com/office/drawing/2016/ink" xmlns:am3d="http://schemas.microsoft.com/office/drawing/2017/model3d" xmlns:o="urn:schemas-microsoft-com:office:office" xmlns:oel="http://schemas.microsoft.com/office/2019/extlst" xmlns:r="http://schemas.openxmlformats.org/officeDocument/2006/relationships" xmlns:m="http://schemas.openxmlformats.org/officeDocument/2006/math" xmlns:v="urn:schemas-microsoft-com:vml" xmlns:wp14="http://schemas.microsoft.com/office/word/2010/wordprocessingDrawing" xmlns:wp="http://schemas.openxmlformats.org/drawingml/2006/wordprocessingDrawing" xmlns:w10="urn:schemas-microsoft-com:office:word" xmlns:w="http://schemas.openxmlformats.org/wordprocessingml/2006/main" xmlns:w14="http://schemas.microsoft.com/office/word/2010/wordml" xmlns:w15="http://schemas.microsoft.com/office/word/2012/wordml" xmlns:w16cex="http://schemas.microsoft.com/office/word/2018/wordml/cex" xmlns:w16cid="http://schemas.microsoft.com/office/word/2016/wordml/cid" xmlns:w16="http://schemas.microsoft.com/office/word/2018/wordml" xmlns:w16sdtdh="http://schemas.microsoft.com/office/word/2020/wordml/sdtdatahash" xmlns:w16se="http://schemas.microsoft.com/office/word/2015/wordml/symex" xmlns:wpg="http://schemas.microsoft.com/office/word/2010/wordprocessingGroup" xmlns:wpi="http://schemas.microsoft.com/office/word/2010/wordprocessingInk" xmlns:wne="http://schemas.microsoft.com/office/word/2006/wordml" xmlns:wps="http://schemas.microsoft.com/office/word/2010/wordprocessingShape" mc:Ignorable="w14 w15 w16se w16cid w16 w16cex w16sdtdh wp14">
   <w:body>
     <w:p>
       <w:pPr>
@@ -891,25 +891,7 @@
           <w:sz w:val="24"/>
           <w:szCs w:val="24"/>
         </w:rPr>
-        <w:t xml:space="preserve">Go to the installation directory and open </w:t>
-      </w:r>
-      <w:proofErr w:type="spellStart"/>
-      <w:r>
-        <w:rPr>
-          <w:rFonts w:ascii="Times New Roman" w:hAnsi="Times New Roman" w:cs="Times New Roman"/>
-          <w:sz w:val="24"/>
-          <w:szCs w:val="24"/>
-        </w:rPr>
-        <w:t>main_gui</w:t>
-      </w:r>
-      <w:proofErr w:type="spellEnd"/>
-      <w:r>
-        <w:rPr>
-          <w:rFonts w:ascii="Times New Roman" w:hAnsi="Times New Roman" w:cs="Times New Roman"/>
-          <w:sz w:val="24"/>
-          <w:szCs w:val="24"/>
-        </w:rPr>
-        <w:t xml:space="preserve"> to run the FRIENDS Serial Monitor.</w:t>
+        <w:t>Go to the installation directory and open main_gui to run the FRIENDS Serial Monitor.</w:t>
       </w:r>
     </w:p>
     <w:p>
@@ -1077,10 +1059,10 @@
           <w:szCs w:val="24"/>
         </w:rPr>
         <w:drawing>
-          <wp:inline distT="0" distB="0" distL="0" distR="0" wp14:anchorId="031B2C9D" wp14:editId="11B1A967">
-            <wp:extent cx="4067175" cy="4550478"/>
-            <wp:effectExtent l="0" t="0" r="0" b="2540"/>
-            <wp:docPr id="7" name="Picture 7" descr="A screenshot of a computer&#10;&#10;Description automatically generated"/>
+          <wp:inline distT="0" distB="0" distL="0" distR="0" wp14:anchorId="27D593DA" wp14:editId="26E9E74D">
+            <wp:extent cx="5943600" cy="5765800"/>
+            <wp:effectExtent l="0" t="0" r="0" b="6350"/>
+            <wp:docPr id="11" name="Picture 11" descr="A screenshot of a computer&#10;&#10;Description automatically generated"/>
             <wp:cNvGraphicFramePr>
               <a:graphicFrameLocks xmlns:a="http://schemas.openxmlformats.org/drawingml/2006/main" noChangeAspect="1"/>
             </wp:cNvGraphicFramePr>
@@ -1088,7 +1070,7 @@
               <a:graphicData uri="http://schemas.openxmlformats.org/drawingml/2006/picture">
                 <pic:pic xmlns:pic="http://schemas.openxmlformats.org/drawingml/2006/picture">
                   <pic:nvPicPr>
-                    <pic:cNvPr id="7" name="Picture 7" descr="A screenshot of a computer&#10;&#10;Description automatically generated"/>
+                    <pic:cNvPr id="11" name="Picture 11" descr="A screenshot of a computer&#10;&#10;Description automatically generated"/>
                     <pic:cNvPicPr/>
                   </pic:nvPicPr>
                   <pic:blipFill>
@@ -1106,7 +1088,7 @@
                   <pic:spPr>
                     <a:xfrm>
                       <a:off x="0" y="0"/>
-                      <a:ext cx="4078588" cy="4563247"/>
+                      <a:ext cx="5943600" cy="5765800"/>
                     </a:xfrm>
                     <a:prstGeom prst="rect">
                       <a:avLst/>
@@ -1160,6 +1142,14 @@
           <w:sz w:val="24"/>
           <w:szCs w:val="24"/>
         </w:rPr>
+        <w:t xml:space="preserve"> (115200)</w:t>
+      </w:r>
+      <w:r>
+        <w:rPr>
+          <w:rFonts w:ascii="Times New Roman" w:hAnsi="Times New Roman" w:cs="Times New Roman"/>
+          <w:sz w:val="24"/>
+          <w:szCs w:val="24"/>
+        </w:rPr>
         <w:t>.</w:t>
       </w:r>
     </w:p>
@@ -1208,7 +1198,6 @@
           <w:szCs w:val="24"/>
         </w:rPr>
       </w:pPr>
-      <w:proofErr w:type="spellStart"/>
       <w:r>
         <w:rPr>
           <w:rFonts w:ascii="Times New Roman" w:hAnsi="Times New Roman" w:cs="Times New Roman"/>
@@ -1217,9 +1206,42 @@
           <w:sz w:val="24"/>
           <w:szCs w:val="24"/>
         </w:rPr>
-        <w:t>Baudrate</w:t>
-      </w:r>
-      <w:proofErr w:type="spellEnd"/>
+        <w:t>Baudrate:</w:t>
+      </w:r>
+      <w:r>
+        <w:rPr>
+          <w:rFonts w:ascii="Times New Roman" w:hAnsi="Times New Roman" w:cs="Times New Roman"/>
+          <w:sz w:val="24"/>
+          <w:szCs w:val="24"/>
+        </w:rPr>
+        <w:t xml:space="preserve"> For the FRIENDS device, the </w:t>
+      </w:r>
+      <w:r>
+        <w:rPr>
+          <w:rFonts w:ascii="Times New Roman" w:hAnsi="Times New Roman" w:cs="Times New Roman"/>
+          <w:sz w:val="24"/>
+          <w:szCs w:val="24"/>
+        </w:rPr>
+        <w:t>baud rate</w:t>
+      </w:r>
+      <w:r>
+        <w:rPr>
+          <w:rFonts w:ascii="Times New Roman" w:hAnsi="Times New Roman" w:cs="Times New Roman"/>
+          <w:sz w:val="24"/>
+          <w:szCs w:val="24"/>
+        </w:rPr>
+        <w:t xml:space="preserve"> will be 115200.</w:t>
+      </w:r>
+    </w:p>
+    <w:p>
+      <w:pPr>
+        <w:jc w:val="both"/>
+        <w:rPr>
+          <w:rFonts w:ascii="Times New Roman" w:hAnsi="Times New Roman" w:cs="Times New Roman"/>
+          <w:sz w:val="24"/>
+          <w:szCs w:val="24"/>
+        </w:rPr>
+      </w:pPr>
       <w:r>
         <w:rPr>
           <w:rFonts w:ascii="Times New Roman" w:hAnsi="Times New Roman" w:cs="Times New Roman"/>
@@ -1228,33 +1250,31 @@
           <w:sz w:val="24"/>
           <w:szCs w:val="24"/>
         </w:rPr>
-        <w:t>:</w:t>
-      </w:r>
-      <w:r>
-        <w:rPr>
-          <w:rFonts w:ascii="Times New Roman" w:hAnsi="Times New Roman" w:cs="Times New Roman"/>
-          <w:sz w:val="24"/>
-          <w:szCs w:val="24"/>
-        </w:rPr>
-        <w:t xml:space="preserve"> For the FRIENDS device, the </w:t>
-      </w:r>
-      <w:proofErr w:type="spellStart"/>
-      <w:r>
-        <w:rPr>
-          <w:rFonts w:ascii="Times New Roman" w:hAnsi="Times New Roman" w:cs="Times New Roman"/>
-          <w:sz w:val="24"/>
-          <w:szCs w:val="24"/>
-        </w:rPr>
-        <w:t>baudrate</w:t>
-      </w:r>
-      <w:proofErr w:type="spellEnd"/>
-      <w:r>
-        <w:rPr>
-          <w:rFonts w:ascii="Times New Roman" w:hAnsi="Times New Roman" w:cs="Times New Roman"/>
-          <w:sz w:val="24"/>
-          <w:szCs w:val="24"/>
-        </w:rPr>
-        <w:t xml:space="preserve"> will be 115200.</w:t>
+        <w:t>Reload:</w:t>
+      </w:r>
+      <w:r>
+        <w:rPr>
+          <w:rFonts w:ascii="Times New Roman" w:hAnsi="Times New Roman" w:cs="Times New Roman"/>
+          <w:sz w:val="24"/>
+          <w:szCs w:val="24"/>
+        </w:rPr>
+        <w:t xml:space="preserve"> If the appropriate com port for the device doesn’t show </w:t>
+      </w:r>
+      <w:r>
+        <w:rPr>
+          <w:rFonts w:ascii="Times New Roman" w:hAnsi="Times New Roman" w:cs="Times New Roman"/>
+          <w:sz w:val="24"/>
+          <w:szCs w:val="24"/>
+        </w:rPr>
+        <w:t xml:space="preserve">up </w:t>
+      </w:r>
+      <w:r>
+        <w:rPr>
+          <w:rFonts w:ascii="Times New Roman" w:hAnsi="Times New Roman" w:cs="Times New Roman"/>
+          <w:sz w:val="24"/>
+          <w:szCs w:val="24"/>
+        </w:rPr>
+        <w:t>in the options, reload button should be pressed to get the appropriate com port.</w:t>
       </w:r>
     </w:p>
     <w:p>
@@ -1274,15 +1294,16 @@
           <w:sz w:val="24"/>
           <w:szCs w:val="24"/>
         </w:rPr>
-        <w:t>Reload:</w:t>
-      </w:r>
-      <w:r>
-        <w:rPr>
-          <w:rFonts w:ascii="Times New Roman" w:hAnsi="Times New Roman" w:cs="Times New Roman"/>
-          <w:sz w:val="24"/>
-          <w:szCs w:val="24"/>
-        </w:rPr>
-        <w:t xml:space="preserve"> If the appropriate comp port for the device doesn’t show in the options, reload button should be pressed to get the appropriate comp port.</w:t>
+        <w:lastRenderedPageBreak/>
+        <w:t>Connect:</w:t>
+      </w:r>
+      <w:r>
+        <w:rPr>
+          <w:rFonts w:ascii="Times New Roman" w:hAnsi="Times New Roman" w:cs="Times New Roman"/>
+          <w:sz w:val="24"/>
+          <w:szCs w:val="24"/>
+        </w:rPr>
+        <w:t xml:space="preserve"> After setting the com port and baud rate, connect button should be pressed to establish the connection between the computer and the FRIENDS device</w:t>
       </w:r>
     </w:p>
     <w:p>
@@ -1302,15 +1323,15 @@
           <w:sz w:val="24"/>
           <w:szCs w:val="24"/>
         </w:rPr>
-        <w:t>Connect:</w:t>
-      </w:r>
-      <w:r>
-        <w:rPr>
-          <w:rFonts w:ascii="Times New Roman" w:hAnsi="Times New Roman" w:cs="Times New Roman"/>
-          <w:sz w:val="24"/>
-          <w:szCs w:val="24"/>
-        </w:rPr>
-        <w:t xml:space="preserve"> After setting the comp port and baud rate, connect button should be pressed to establish the connection between the computer and the FRIENDS device</w:t>
+        <w:t>Disconnect:</w:t>
+      </w:r>
+      <w:r>
+        <w:rPr>
+          <w:rFonts w:ascii="Times New Roman" w:hAnsi="Times New Roman" w:cs="Times New Roman"/>
+          <w:sz w:val="24"/>
+          <w:szCs w:val="24"/>
+        </w:rPr>
+        <w:t xml:space="preserve"> To turn off the connection, disconnect button should be pressed.</w:t>
       </w:r>
     </w:p>
     <w:p>
@@ -1330,26 +1351,8 @@
           <w:sz w:val="24"/>
           <w:szCs w:val="24"/>
         </w:rPr>
-        <w:t>Disconnect:</w:t>
-      </w:r>
-      <w:r>
-        <w:rPr>
-          <w:rFonts w:ascii="Times New Roman" w:hAnsi="Times New Roman" w:cs="Times New Roman"/>
-          <w:sz w:val="24"/>
-          <w:szCs w:val="24"/>
-        </w:rPr>
-        <w:t xml:space="preserve"> To turn off the connection, disconnect button should be pressed.</w:t>
-      </w:r>
-    </w:p>
-    <w:p>
-      <w:pPr>
-        <w:jc w:val="both"/>
-        <w:rPr>
-          <w:rFonts w:ascii="Times New Roman" w:hAnsi="Times New Roman" w:cs="Times New Roman"/>
-          <w:sz w:val="24"/>
-          <w:szCs w:val="24"/>
-        </w:rPr>
-      </w:pPr>
+        <w:t>Mi</w:t>
+      </w:r>
       <w:r>
         <w:rPr>
           <w:rFonts w:ascii="Times New Roman" w:hAnsi="Times New Roman" w:cs="Times New Roman"/>
@@ -1358,16 +1361,6 @@
           <w:sz w:val="24"/>
           <w:szCs w:val="24"/>
         </w:rPr>
-        <w:t>Mi</w:t>
-      </w:r>
-      <w:r>
-        <w:rPr>
-          <w:rFonts w:ascii="Times New Roman" w:hAnsi="Times New Roman" w:cs="Times New Roman"/>
-          <w:b/>
-          <w:bCs/>
-          <w:sz w:val="24"/>
-          <w:szCs w:val="24"/>
-        </w:rPr>
         <w:t>nimum puffing duration:</w:t>
       </w:r>
       <w:r>
@@ -1376,7 +1369,39 @@
           <w:sz w:val="24"/>
           <w:szCs w:val="24"/>
         </w:rPr>
-        <w:t xml:space="preserve"> By setting minimum puffing duration, </w:t>
+        <w:t xml:space="preserve"> By setting </w:t>
+      </w:r>
+      <w:r>
+        <w:rPr>
+          <w:rFonts w:ascii="Times New Roman" w:hAnsi="Times New Roman" w:cs="Times New Roman"/>
+          <w:sz w:val="24"/>
+          <w:szCs w:val="24"/>
+        </w:rPr>
+        <w:t>the threshold (</w:t>
+      </w:r>
+      <w:r>
+        <w:rPr>
+          <w:rFonts w:ascii="Times New Roman" w:hAnsi="Times New Roman" w:cs="Times New Roman"/>
+          <w:sz w:val="24"/>
+          <w:szCs w:val="24"/>
+        </w:rPr>
+        <w:t>minimum puffing duration</w:t>
+      </w:r>
+      <w:r>
+        <w:rPr>
+          <w:rFonts w:ascii="Times New Roman" w:hAnsi="Times New Roman" w:cs="Times New Roman"/>
+          <w:sz w:val="24"/>
+          <w:szCs w:val="24"/>
+        </w:rPr>
+        <w:t xml:space="preserve">) </w:t>
+      </w:r>
+      <w:r>
+        <w:rPr>
+          <w:rFonts w:ascii="Times New Roman" w:hAnsi="Times New Roman" w:cs="Times New Roman"/>
+          <w:sz w:val="24"/>
+          <w:szCs w:val="24"/>
+        </w:rPr>
+        <w:t xml:space="preserve">, </w:t>
       </w:r>
       <w:r>
         <w:rPr>
@@ -1418,6 +1443,14 @@
         </w:rPr>
         <w:t xml:space="preserve"> By default, the value of this entry is 0.0.</w:t>
       </w:r>
+      <w:r>
+        <w:rPr>
+          <w:rFonts w:ascii="Times New Roman" w:hAnsi="Times New Roman" w:cs="Times New Roman"/>
+          <w:sz w:val="24"/>
+          <w:szCs w:val="24"/>
+        </w:rPr>
+        <w:t xml:space="preserve"> </w:t>
+      </w:r>
     </w:p>
     <w:p>
       <w:pPr>
@@ -1434,12 +1467,16 @@
           <w:sz w:val="24"/>
           <w:szCs w:val="24"/>
         </w:rPr>
-        <w:lastRenderedPageBreak/>
-        <w:t>Example:</w:t>
-      </w:r>
-    </w:p>
-    <w:p>
-      <w:pPr>
+        <w:t>There are two options to show the puffing events in the plot based on the threshold.</w:t>
+      </w:r>
+    </w:p>
+    <w:p>
+      <w:pPr>
+        <w:pStyle w:val="ListParagraph"/>
+        <w:numPr>
+          <w:ilvl w:val="0"/>
+          <w:numId w:val="5"/>
+        </w:numPr>
         <w:jc w:val="both"/>
         <w:rPr>
           <w:rFonts w:ascii="Times New Roman" w:hAnsi="Times New Roman" w:cs="Times New Roman"/>
@@ -1453,6 +1490,114 @@
           <w:sz w:val="24"/>
           <w:szCs w:val="24"/>
         </w:rPr>
+        <w:t>Display all puffing events</w:t>
+      </w:r>
+    </w:p>
+    <w:p>
+      <w:pPr>
+        <w:pStyle w:val="ListParagraph"/>
+        <w:numPr>
+          <w:ilvl w:val="0"/>
+          <w:numId w:val="5"/>
+        </w:numPr>
+        <w:jc w:val="both"/>
+        <w:rPr>
+          <w:rFonts w:ascii="Times New Roman" w:hAnsi="Times New Roman" w:cs="Times New Roman"/>
+          <w:sz w:val="24"/>
+          <w:szCs w:val="24"/>
+        </w:rPr>
+      </w:pPr>
+      <w:r>
+        <w:rPr>
+          <w:rFonts w:ascii="Times New Roman" w:hAnsi="Times New Roman" w:cs="Times New Roman"/>
+          <w:sz w:val="24"/>
+          <w:szCs w:val="24"/>
+        </w:rPr>
+        <w:t>Display puffs that exceed the threshold</w:t>
+      </w:r>
+    </w:p>
+    <w:p>
+      <w:pPr>
+        <w:jc w:val="both"/>
+        <w:rPr>
+          <w:rFonts w:ascii="Times New Roman" w:hAnsi="Times New Roman" w:cs="Times New Roman"/>
+          <w:sz w:val="24"/>
+          <w:szCs w:val="24"/>
+        </w:rPr>
+      </w:pPr>
+      <w:r>
+        <w:rPr>
+          <w:rFonts w:ascii="Times New Roman" w:hAnsi="Times New Roman" w:cs="Times New Roman"/>
+          <w:sz w:val="24"/>
+          <w:szCs w:val="24"/>
+        </w:rPr>
+        <w:t>1</w:t>
+      </w:r>
+      <w:r>
+        <w:rPr>
+          <w:rFonts w:ascii="Times New Roman" w:hAnsi="Times New Roman" w:cs="Times New Roman"/>
+          <w:sz w:val="24"/>
+          <w:szCs w:val="24"/>
+          <w:vertAlign w:val="superscript"/>
+        </w:rPr>
+        <w:t>st</w:t>
+      </w:r>
+      <w:r>
+        <w:rPr>
+          <w:rFonts w:ascii="Times New Roman" w:hAnsi="Times New Roman" w:cs="Times New Roman"/>
+          <w:sz w:val="24"/>
+          <w:szCs w:val="24"/>
+        </w:rPr>
+        <w:t xml:space="preserve"> option will show all the puffing events in the plots</w:t>
+      </w:r>
+      <w:r>
+        <w:rPr>
+          <w:rFonts w:ascii="Times New Roman" w:hAnsi="Times New Roman" w:cs="Times New Roman"/>
+          <w:sz w:val="24"/>
+          <w:szCs w:val="24"/>
+        </w:rPr>
+        <w:t>.</w:t>
+      </w:r>
+    </w:p>
+    <w:p>
+      <w:pPr>
+        <w:jc w:val="both"/>
+        <w:rPr>
+          <w:rFonts w:ascii="Times New Roman" w:hAnsi="Times New Roman" w:cs="Times New Roman"/>
+          <w:sz w:val="24"/>
+          <w:szCs w:val="24"/>
+        </w:rPr>
+      </w:pPr>
+      <w:r>
+        <w:rPr>
+          <w:rFonts w:ascii="Times New Roman" w:hAnsi="Times New Roman" w:cs="Times New Roman"/>
+          <w:sz w:val="24"/>
+          <w:szCs w:val="24"/>
+        </w:rPr>
+        <w:t xml:space="preserve">  </w:t>
+      </w:r>
+      <w:r>
+        <w:rPr>
+          <w:rFonts w:ascii="Times New Roman" w:hAnsi="Times New Roman" w:cs="Times New Roman"/>
+          <w:sz w:val="24"/>
+          <w:szCs w:val="24"/>
+        </w:rPr>
+        <w:t xml:space="preserve">        </w:t>
+      </w:r>
+      <w:r>
+        <w:rPr>
+          <w:rFonts w:ascii="Times New Roman" w:hAnsi="Times New Roman" w:cs="Times New Roman"/>
+          <w:sz w:val="24"/>
+          <w:szCs w:val="24"/>
+        </w:rPr>
+        <w:t xml:space="preserve">Example: </w:t>
+      </w:r>
+      <w:r>
+        <w:rPr>
+          <w:rFonts w:ascii="Times New Roman" w:hAnsi="Times New Roman" w:cs="Times New Roman"/>
+          <w:sz w:val="24"/>
+          <w:szCs w:val="24"/>
+        </w:rPr>
         <w:t>For minimum puffing duration 0.1s:</w:t>
       </w:r>
     </w:p>
@@ -1473,10 +1618,10 @@
           <w:szCs w:val="24"/>
         </w:rPr>
         <w:drawing>
-          <wp:inline distT="0" distB="0" distL="0" distR="0" wp14:anchorId="24009936" wp14:editId="514C63CB">
-            <wp:extent cx="5943600" cy="1188720"/>
+          <wp:inline distT="0" distB="0" distL="0" distR="0" wp14:anchorId="74CA61BE" wp14:editId="30D0DACA">
+            <wp:extent cx="6652531" cy="1257300"/>
             <wp:effectExtent l="0" t="0" r="0" b="0"/>
-            <wp:docPr id="1" name="Picture 1" descr="A picture containing screenshot, text, line, font&#10;&#10;Description automatically generated"/>
+            <wp:docPr id="12" name="Picture 12" descr="A screenshot of a graph&#10;&#10;Description automatically generated"/>
             <wp:cNvGraphicFramePr>
               <a:graphicFrameLocks xmlns:a="http://schemas.openxmlformats.org/drawingml/2006/main" noChangeAspect="1"/>
             </wp:cNvGraphicFramePr>
@@ -1484,7 +1629,7 @@
               <a:graphicData uri="http://schemas.openxmlformats.org/drawingml/2006/picture">
                 <pic:pic xmlns:pic="http://schemas.openxmlformats.org/drawingml/2006/picture">
                   <pic:nvPicPr>
-                    <pic:cNvPr id="1" name="Picture 1" descr="A picture containing screenshot, text, line, font&#10;&#10;Description automatically generated"/>
+                    <pic:cNvPr id="12" name="Picture 12" descr="A screenshot of a graph&#10;&#10;Description automatically generated"/>
                     <pic:cNvPicPr/>
                   </pic:nvPicPr>
                   <pic:blipFill>
@@ -1502,7 +1647,7 @@
                   <pic:spPr>
                     <a:xfrm>
                       <a:off x="0" y="0"/>
-                      <a:ext cx="5943600" cy="1188720"/>
+                      <a:ext cx="6661308" cy="1258959"/>
                     </a:xfrm>
                     <a:prstGeom prst="rect">
                       <a:avLst/>
@@ -1527,6 +1672,152 @@
       <w:r>
         <w:rPr>
           <w:rFonts w:ascii="Times New Roman" w:hAnsi="Times New Roman" w:cs="Times New Roman"/>
+          <w:sz w:val="24"/>
+          <w:szCs w:val="24"/>
+        </w:rPr>
+        <w:t>2</w:t>
+      </w:r>
+      <w:r>
+        <w:rPr>
+          <w:rFonts w:ascii="Times New Roman" w:hAnsi="Times New Roman" w:cs="Times New Roman"/>
+          <w:sz w:val="24"/>
+          <w:szCs w:val="24"/>
+          <w:vertAlign w:val="superscript"/>
+        </w:rPr>
+        <w:t>nd</w:t>
+      </w:r>
+      <w:r>
+        <w:rPr>
+          <w:rFonts w:ascii="Times New Roman" w:hAnsi="Times New Roman" w:cs="Times New Roman"/>
+          <w:sz w:val="24"/>
+          <w:szCs w:val="24"/>
+        </w:rPr>
+        <w:t xml:space="preserve"> option will show the puffing events that only exceed the specified minimum puffing duration, </w:t>
+      </w:r>
+    </w:p>
+    <w:p>
+      <w:pPr>
+        <w:jc w:val="both"/>
+        <w:rPr>
+          <w:rFonts w:ascii="Times New Roman" w:hAnsi="Times New Roman" w:cs="Times New Roman"/>
+          <w:sz w:val="24"/>
+          <w:szCs w:val="24"/>
+        </w:rPr>
+      </w:pPr>
+      <w:r>
+        <w:rPr>
+          <w:rFonts w:ascii="Times New Roman" w:hAnsi="Times New Roman" w:cs="Times New Roman"/>
+          <w:sz w:val="24"/>
+          <w:szCs w:val="24"/>
+        </w:rPr>
+        <w:t xml:space="preserve">           </w:t>
+      </w:r>
+      <w:r>
+        <w:rPr>
+          <w:rFonts w:ascii="Times New Roman" w:hAnsi="Times New Roman" w:cs="Times New Roman"/>
+          <w:sz w:val="24"/>
+          <w:szCs w:val="24"/>
+        </w:rPr>
+        <w:t>Example:</w:t>
+      </w:r>
+      <w:r>
+        <w:rPr>
+          <w:rFonts w:ascii="Times New Roman" w:hAnsi="Times New Roman" w:cs="Times New Roman"/>
+          <w:sz w:val="24"/>
+          <w:szCs w:val="24"/>
+        </w:rPr>
+        <w:t xml:space="preserve"> </w:t>
+      </w:r>
+      <w:r>
+        <w:rPr>
+          <w:rFonts w:ascii="Times New Roman" w:hAnsi="Times New Roman" w:cs="Times New Roman"/>
+          <w:sz w:val="24"/>
+          <w:szCs w:val="24"/>
+        </w:rPr>
+        <w:t>For minimum puffing duration 0.1s</w:t>
+      </w:r>
+    </w:p>
+    <w:p>
+      <w:pPr>
+        <w:jc w:val="both"/>
+        <w:rPr>
+          <w:rFonts w:ascii="Times New Roman" w:hAnsi="Times New Roman" w:cs="Times New Roman"/>
+          <w:sz w:val="24"/>
+          <w:szCs w:val="24"/>
+        </w:rPr>
+      </w:pPr>
+      <w:r>
+        <w:rPr>
+          <w:rFonts w:ascii="Times New Roman" w:hAnsi="Times New Roman" w:cs="Times New Roman"/>
+          <w:noProof/>
+          <w:sz w:val="24"/>
+          <w:szCs w:val="24"/>
+        </w:rPr>
+        <w:drawing>
+          <wp:inline distT="0" distB="0" distL="0" distR="0" wp14:anchorId="19953113" wp14:editId="0551C146">
+            <wp:extent cx="6636391" cy="1228725"/>
+            <wp:effectExtent l="0" t="0" r="0" b="0"/>
+            <wp:docPr id="17" name="Picture 17" descr="A graph with numbers and lines&#10;&#10;Description automatically generated"/>
+            <wp:cNvGraphicFramePr>
+              <a:graphicFrameLocks xmlns:a="http://schemas.openxmlformats.org/drawingml/2006/main" noChangeAspect="1"/>
+            </wp:cNvGraphicFramePr>
+            <a:graphic xmlns:a="http://schemas.openxmlformats.org/drawingml/2006/main">
+              <a:graphicData uri="http://schemas.openxmlformats.org/drawingml/2006/picture">
+                <pic:pic xmlns:pic="http://schemas.openxmlformats.org/drawingml/2006/picture">
+                  <pic:nvPicPr>
+                    <pic:cNvPr id="17" name="Picture 17" descr="A graph with numbers and lines&#10;&#10;Description automatically generated"/>
+                    <pic:cNvPicPr/>
+                  </pic:nvPicPr>
+                  <pic:blipFill>
+                    <a:blip r:embed="rId16" cstate="print">
+                      <a:extLst>
+                        <a:ext uri="{28A0092B-C50C-407E-A947-70E740481C1C}">
+                          <a14:useLocalDpi xmlns:a14="http://schemas.microsoft.com/office/drawing/2010/main" val="0"/>
+                        </a:ext>
+                      </a:extLst>
+                    </a:blip>
+                    <a:stretch>
+                      <a:fillRect/>
+                    </a:stretch>
+                  </pic:blipFill>
+                  <pic:spPr>
+                    <a:xfrm>
+                      <a:off x="0" y="0"/>
+                      <a:ext cx="6688845" cy="1238437"/>
+                    </a:xfrm>
+                    <a:prstGeom prst="rect">
+                      <a:avLst/>
+                    </a:prstGeom>
+                  </pic:spPr>
+                </pic:pic>
+              </a:graphicData>
+            </a:graphic>
+          </wp:inline>
+        </w:drawing>
+      </w:r>
+    </w:p>
+    <w:p>
+      <w:pPr>
+        <w:jc w:val="both"/>
+        <w:rPr>
+          <w:rFonts w:ascii="Times New Roman" w:hAnsi="Times New Roman" w:cs="Times New Roman"/>
+          <w:sz w:val="24"/>
+          <w:szCs w:val="24"/>
+        </w:rPr>
+      </w:pPr>
+    </w:p>
+    <w:p>
+      <w:pPr>
+        <w:jc w:val="both"/>
+        <w:rPr>
+          <w:rFonts w:ascii="Times New Roman" w:hAnsi="Times New Roman" w:cs="Times New Roman"/>
+          <w:sz w:val="24"/>
+          <w:szCs w:val="24"/>
+        </w:rPr>
+      </w:pPr>
+      <w:r>
+        <w:rPr>
+          <w:rFonts w:ascii="Times New Roman" w:hAnsi="Times New Roman" w:cs="Times New Roman"/>
           <w:b/>
           <w:bCs/>
           <w:sz w:val="24"/>
@@ -1540,7 +1831,63 @@
           <w:sz w:val="24"/>
           <w:szCs w:val="24"/>
         </w:rPr>
-        <w:t xml:space="preserve">Three plot types (Stem, Step, and Line) are available for user selection </w:t>
+        <w:t xml:space="preserve">Three </w:t>
+      </w:r>
+      <w:r>
+        <w:rPr>
+          <w:rFonts w:ascii="Times New Roman" w:hAnsi="Times New Roman" w:cs="Times New Roman"/>
+          <w:sz w:val="24"/>
+          <w:szCs w:val="24"/>
+        </w:rPr>
+        <w:t xml:space="preserve">types of </w:t>
+      </w:r>
+      <w:r>
+        <w:rPr>
+          <w:rFonts w:ascii="Times New Roman" w:hAnsi="Times New Roman" w:cs="Times New Roman"/>
+          <w:sz w:val="24"/>
+          <w:szCs w:val="24"/>
+        </w:rPr>
+        <w:t xml:space="preserve">plot </w:t>
+      </w:r>
+      <w:r>
+        <w:rPr>
+          <w:rFonts w:ascii="Times New Roman" w:hAnsi="Times New Roman" w:cs="Times New Roman"/>
+          <w:sz w:val="24"/>
+          <w:szCs w:val="24"/>
+        </w:rPr>
+        <w:t>(</w:t>
+      </w:r>
+      <w:r>
+        <w:rPr>
+          <w:rFonts w:ascii="Times New Roman" w:hAnsi="Times New Roman" w:cs="Times New Roman"/>
+          <w:sz w:val="24"/>
+          <w:szCs w:val="24"/>
+        </w:rPr>
+        <w:t xml:space="preserve">Line, </w:t>
+      </w:r>
+      <w:r>
+        <w:rPr>
+          <w:rFonts w:ascii="Times New Roman" w:hAnsi="Times New Roman" w:cs="Times New Roman"/>
+          <w:sz w:val="24"/>
+          <w:szCs w:val="24"/>
+        </w:rPr>
+        <w:t xml:space="preserve">Stem, </w:t>
+      </w:r>
+      <w:r>
+        <w:rPr>
+          <w:rFonts w:ascii="Times New Roman" w:hAnsi="Times New Roman" w:cs="Times New Roman"/>
+          <w:sz w:val="24"/>
+          <w:szCs w:val="24"/>
+        </w:rPr>
+        <w:t xml:space="preserve">and </w:t>
+      </w:r>
+      <w:r>
+        <w:rPr>
+          <w:rFonts w:ascii="Times New Roman" w:hAnsi="Times New Roman" w:cs="Times New Roman"/>
+          <w:sz w:val="24"/>
+          <w:szCs w:val="24"/>
+        </w:rPr>
+        <w:t xml:space="preserve">Step) are available for user selection </w:t>
       </w:r>
       <w:r>
         <w:rPr>
@@ -1594,6 +1941,14 @@
         </w:rPr>
         <w:t>This button returns the device’s actual time in POSIX format.</w:t>
       </w:r>
+      <w:r>
+        <w:rPr>
+          <w:rFonts w:ascii="Times New Roman" w:hAnsi="Times New Roman" w:cs="Times New Roman"/>
+          <w:sz w:val="24"/>
+          <w:szCs w:val="24"/>
+        </w:rPr>
+        <w:t xml:space="preserve"> It shows the timestamps in the Rx monitor of the GUI. Besides, it also saves the timestamps and generate the plots.</w:t>
+      </w:r>
     </w:p>
     <w:p>
       <w:pPr>
@@ -1648,7 +2003,32 @@
           <w:sz w:val="24"/>
           <w:szCs w:val="24"/>
         </w:rPr>
-        <w:t xml:space="preserve"> This button will erase the device’s flash memory. It requires a confirmation (YES) and “Yes” button will be enabled after pressing this button. At the beginning, the erase button will be disabled. After </w:t>
+        <w:t xml:space="preserve"> This button will erase the device’s flash memory. It requires a confirmation (YES) and “Yes” button will be enabled after pressing </w:t>
+      </w:r>
+      <w:r>
+        <w:rPr>
+          <w:rFonts w:ascii="Times New Roman" w:hAnsi="Times New Roman" w:cs="Times New Roman"/>
+          <w:sz w:val="24"/>
+          <w:szCs w:val="24"/>
+        </w:rPr>
+        <w:t>“Erase”</w:t>
+      </w:r>
+      <w:r>
+        <w:rPr>
+          <w:rFonts w:ascii="Times New Roman" w:hAnsi="Times New Roman" w:cs="Times New Roman"/>
+          <w:sz w:val="24"/>
+          <w:szCs w:val="24"/>
+        </w:rPr>
+        <w:t xml:space="preserve"> button. At the beginning, the erase button </w:t>
+      </w:r>
+      <w:r>
+        <w:rPr>
+          <w:rFonts w:ascii="Times New Roman" w:hAnsi="Times New Roman" w:cs="Times New Roman"/>
+          <w:sz w:val="24"/>
+          <w:szCs w:val="24"/>
+        </w:rPr>
+        <w:lastRenderedPageBreak/>
+        <w:t xml:space="preserve">will be disabled. After </w:t>
       </w:r>
       <w:r>
         <w:rPr>
@@ -1718,6 +2098,38 @@
         </w:rPr>
         <w:t xml:space="preserve"> This button should be pressed before start collecting the data. It will set the local time in POSIX format to the device and erase the flash memory of the device and make it ready to start the data collection.</w:t>
       </w:r>
+      <w:r>
+        <w:rPr>
+          <w:rFonts w:ascii="Times New Roman" w:hAnsi="Times New Roman" w:cs="Times New Roman"/>
+          <w:sz w:val="24"/>
+          <w:szCs w:val="24"/>
+        </w:rPr>
+        <w:t xml:space="preserve"> At the beginning, the “Start Data Collection” button will be disabled as this button erases the flash memory without requiring any confirmation. So, </w:t>
+      </w:r>
+      <w:r>
+        <w:rPr>
+          <w:rFonts w:ascii="Times New Roman" w:hAnsi="Times New Roman" w:cs="Times New Roman"/>
+          <w:sz w:val="24"/>
+          <w:szCs w:val="24"/>
+        </w:rPr>
+        <w:t xml:space="preserve">after </w:t>
+      </w:r>
+      <w:r>
+        <w:rPr>
+          <w:rFonts w:ascii="Times New Roman" w:hAnsi="Times New Roman" w:cs="Times New Roman"/>
+          <w:sz w:val="24"/>
+          <w:szCs w:val="24"/>
+        </w:rPr>
+        <w:t>saving the data and generating the plots by “Read Data” button</w:t>
+      </w:r>
+      <w:r>
+        <w:rPr>
+          <w:rFonts w:ascii="Times New Roman" w:hAnsi="Times New Roman" w:cs="Times New Roman"/>
+          <w:sz w:val="24"/>
+          <w:szCs w:val="24"/>
+        </w:rPr>
+        <w:t>, the “Start Data Collection” button will be enabled.</w:t>
+      </w:r>
     </w:p>
     <w:p>
       <w:pPr>
@@ -1744,7 +2156,55 @@
           <w:sz w:val="24"/>
           <w:szCs w:val="24"/>
         </w:rPr>
-        <w:t xml:space="preserve"> This button has multiple tasks. It reads the flash memory, generate 3 text files, and also generate the graphs from the data.</w:t>
+        <w:t xml:space="preserve"> This button has multiple tasks. It reads the flash memory, </w:t>
+      </w:r>
+      <w:r>
+        <w:rPr>
+          <w:rFonts w:ascii="Times New Roman" w:hAnsi="Times New Roman" w:cs="Times New Roman"/>
+          <w:sz w:val="24"/>
+          <w:szCs w:val="24"/>
+        </w:rPr>
+        <w:t xml:space="preserve">saves the data in </w:t>
+      </w:r>
+      <w:r>
+        <w:rPr>
+          <w:rFonts w:ascii="Times New Roman" w:hAnsi="Times New Roman" w:cs="Times New Roman"/>
+          <w:sz w:val="24"/>
+          <w:szCs w:val="24"/>
+        </w:rPr>
+        <w:t xml:space="preserve">a </w:t>
+      </w:r>
+      <w:r>
+        <w:rPr>
+          <w:rFonts w:ascii="Times New Roman" w:hAnsi="Times New Roman" w:cs="Times New Roman"/>
+          <w:sz w:val="24"/>
+          <w:szCs w:val="24"/>
+        </w:rPr>
+        <w:t>text</w:t>
+      </w:r>
+      <w:r>
+        <w:rPr>
+          <w:rFonts w:ascii="Times New Roman" w:hAnsi="Times New Roman" w:cs="Times New Roman"/>
+          <w:sz w:val="24"/>
+          <w:szCs w:val="24"/>
+        </w:rPr>
+        <w:t xml:space="preserve"> file, and also generate the </w:t>
+      </w:r>
+      <w:r>
+        <w:rPr>
+          <w:rFonts w:ascii="Times New Roman" w:hAnsi="Times New Roman" w:cs="Times New Roman"/>
+          <w:sz w:val="24"/>
+          <w:szCs w:val="24"/>
+        </w:rPr>
+        <w:t>plots</w:t>
+      </w:r>
+      <w:r>
+        <w:rPr>
+          <w:rFonts w:ascii="Times New Roman" w:hAnsi="Times New Roman" w:cs="Times New Roman"/>
+          <w:sz w:val="24"/>
+          <w:szCs w:val="24"/>
+        </w:rPr>
+        <w:t xml:space="preserve"> from the data.</w:t>
       </w:r>
     </w:p>
     <w:p>
@@ -1767,7 +2227,15 @@
           <w:sz w:val="24"/>
           <w:szCs w:val="24"/>
         </w:rPr>
-        <w:t xml:space="preserve">File 1: It contains the local time in human readable format (e.g., Local Time: 2023-06-05 13:06:47.836938), device’s internal timestamp (e.g., Internal timestamp: 647E2437 E3EB), and event’s timestamps in </w:t>
+        <w:t>The text file</w:t>
+      </w:r>
+      <w:r>
+        <w:rPr>
+          <w:rFonts w:ascii="Times New Roman" w:hAnsi="Times New Roman" w:cs="Times New Roman"/>
+          <w:sz w:val="24"/>
+          <w:szCs w:val="24"/>
+        </w:rPr>
+        <w:t xml:space="preserve"> contains the local time in human readable format (e.g., Local Time: 2023-06-05 13:06:47.836938), device’s internal timestamp (e.g., Internal timestamp: 647E2437 E3EB), and event’s timestamps in </w:t>
       </w:r>
       <w:r>
         <w:rPr>
@@ -1785,7 +2253,127 @@
           <w:sz w:val="24"/>
           <w:szCs w:val="24"/>
         </w:rPr>
-        <w:t xml:space="preserve"> format in flash memory.</w:t>
+        <w:t xml:space="preserve"> format.</w:t>
+      </w:r>
+    </w:p>
+    <w:p>
+      <w:pPr>
+        <w:jc w:val="both"/>
+        <w:rPr>
+          <w:rFonts w:ascii="Times New Roman" w:hAnsi="Times New Roman" w:cs="Times New Roman"/>
+          <w:sz w:val="24"/>
+          <w:szCs w:val="24"/>
+        </w:rPr>
+      </w:pPr>
+      <w:r>
+        <w:rPr>
+          <w:rFonts w:ascii="Times New Roman" w:hAnsi="Times New Roman" w:cs="Times New Roman"/>
+          <w:sz w:val="24"/>
+          <w:szCs w:val="24"/>
+        </w:rPr>
+        <w:t>After pressing the “Read Data” button, a file dialog will be popped up and it will require a path and a filename to save th</w:t>
+      </w:r>
+      <w:r>
+        <w:rPr>
+          <w:rFonts w:ascii="Times New Roman" w:hAnsi="Times New Roman" w:cs="Times New Roman"/>
+          <w:sz w:val="24"/>
+          <w:szCs w:val="24"/>
+        </w:rPr>
+        <w:t>e text file</w:t>
+      </w:r>
+      <w:r>
+        <w:rPr>
+          <w:rFonts w:ascii="Times New Roman" w:hAnsi="Times New Roman" w:cs="Times New Roman"/>
+          <w:sz w:val="24"/>
+          <w:szCs w:val="24"/>
+        </w:rPr>
+        <w:t>. T</w:t>
+      </w:r>
+      <w:r>
+        <w:rPr>
+          <w:rFonts w:ascii="Times New Roman" w:hAnsi="Times New Roman" w:cs="Times New Roman"/>
+          <w:sz w:val="24"/>
+          <w:szCs w:val="24"/>
+        </w:rPr>
+        <w:t xml:space="preserve">he system will generate </w:t>
+      </w:r>
+      <w:r>
+        <w:rPr>
+          <w:rFonts w:ascii="Times New Roman" w:hAnsi="Times New Roman" w:cs="Times New Roman"/>
+          <w:sz w:val="24"/>
+          <w:szCs w:val="24"/>
+        </w:rPr>
+        <w:t xml:space="preserve">the </w:t>
+      </w:r>
+      <w:r>
+        <w:rPr>
+          <w:rFonts w:ascii="Times New Roman" w:hAnsi="Times New Roman" w:cs="Times New Roman"/>
+          <w:sz w:val="24"/>
+          <w:szCs w:val="24"/>
+        </w:rPr>
+        <w:t xml:space="preserve">plots from the data. The number of plots depends on the number of days in the data (one plot for one day). Time from 00:00 to 24:00 represents the horizontal </w:t>
+      </w:r>
+      <w:r>
+        <w:rPr>
+          <w:rFonts w:ascii="Times New Roman" w:hAnsi="Times New Roman" w:cs="Times New Roman"/>
+          <w:sz w:val="24"/>
+          <w:szCs w:val="24"/>
+        </w:rPr>
+        <w:t>x-</w:t>
+      </w:r>
+      <w:r>
+        <w:rPr>
+          <w:rFonts w:ascii="Times New Roman" w:hAnsi="Times New Roman" w:cs="Times New Roman"/>
+          <w:sz w:val="24"/>
+          <w:szCs w:val="24"/>
+        </w:rPr>
+        <w:t>axis.</w:t>
+      </w:r>
+    </w:p>
+    <w:p>
+      <w:pPr>
+        <w:jc w:val="both"/>
+        <w:rPr>
+          <w:rFonts w:ascii="Times New Roman" w:hAnsi="Times New Roman" w:cs="Times New Roman"/>
+          <w:sz w:val="24"/>
+          <w:szCs w:val="24"/>
+        </w:rPr>
+      </w:pPr>
+      <w:r>
+        <w:rPr>
+          <w:rFonts w:ascii="Times New Roman" w:hAnsi="Times New Roman" w:cs="Times New Roman"/>
+          <w:b/>
+          <w:bCs/>
+          <w:sz w:val="24"/>
+          <w:szCs w:val="24"/>
+        </w:rPr>
+        <w:t>Conversion and generate plots:</w:t>
+      </w:r>
+      <w:r>
+        <w:rPr>
+          <w:rFonts w:ascii="Times New Roman" w:hAnsi="Times New Roman" w:cs="Times New Roman"/>
+          <w:b/>
+          <w:bCs/>
+          <w:sz w:val="24"/>
+          <w:szCs w:val="24"/>
+        </w:rPr>
+        <w:t xml:space="preserve"> </w:t>
+      </w:r>
+      <w:r>
+        <w:rPr>
+          <w:rFonts w:ascii="Times New Roman" w:hAnsi="Times New Roman" w:cs="Times New Roman"/>
+          <w:sz w:val="24"/>
+          <w:szCs w:val="24"/>
+        </w:rPr>
+        <w:t>This button</w:t>
+      </w:r>
+      <w:r>
+        <w:rPr>
+          <w:rFonts w:ascii="Times New Roman" w:hAnsi="Times New Roman" w:cs="Times New Roman"/>
+          <w:sz w:val="24"/>
+          <w:szCs w:val="24"/>
+        </w:rPr>
+        <w:t xml:space="preserve"> converts the original timestamps to human-readable time and generates the plots. It creates two text files.</w:t>
       </w:r>
     </w:p>
     <w:p>
@@ -1808,7 +2396,55 @@
           <w:sz w:val="24"/>
           <w:szCs w:val="24"/>
         </w:rPr>
-        <w:t xml:space="preserve">File 2: it contains the local time in human readable format (e.g., Local Time: 2023-06-05 13:06:47.836938), device’s internal timestamp (e.g., Internal timestamp: 647E2437 E3EB), and event’s timestamps in </w:t>
+        <w:t xml:space="preserve">File </w:t>
+      </w:r>
+      <w:r>
+        <w:rPr>
+          <w:rFonts w:ascii="Times New Roman" w:hAnsi="Times New Roman" w:cs="Times New Roman"/>
+          <w:sz w:val="24"/>
+          <w:szCs w:val="24"/>
+        </w:rPr>
+        <w:t>1</w:t>
+      </w:r>
+      <w:r>
+        <w:rPr>
+          <w:rFonts w:ascii="Times New Roman" w:hAnsi="Times New Roman" w:cs="Times New Roman"/>
+          <w:sz w:val="24"/>
+          <w:szCs w:val="24"/>
+        </w:rPr>
+        <w:t xml:space="preserve">: </w:t>
+      </w:r>
+      <w:r>
+        <w:rPr>
+          <w:rFonts w:ascii="Times New Roman" w:hAnsi="Times New Roman" w:cs="Times New Roman"/>
+          <w:sz w:val="24"/>
+          <w:szCs w:val="24"/>
+        </w:rPr>
+        <w:t>I</w:t>
+      </w:r>
+      <w:r>
+        <w:rPr>
+          <w:rFonts w:ascii="Times New Roman" w:hAnsi="Times New Roman" w:cs="Times New Roman"/>
+          <w:sz w:val="24"/>
+          <w:szCs w:val="24"/>
+        </w:rPr>
+        <w:t>t contains the local time in human readable format (e.g., Local Time: 2023-06-05 13:06:47.836938</w:t>
+      </w:r>
+      <w:r>
+        <w:rPr>
+          <w:rFonts w:ascii="Times New Roman" w:hAnsi="Times New Roman" w:cs="Times New Roman"/>
+          <w:sz w:val="24"/>
+          <w:szCs w:val="24"/>
+        </w:rPr>
+        <w:t xml:space="preserve">), </w:t>
+      </w:r>
+      <w:r>
+        <w:rPr>
+          <w:rFonts w:ascii="Times New Roman" w:hAnsi="Times New Roman" w:cs="Times New Roman"/>
+          <w:sz w:val="24"/>
+          <w:szCs w:val="24"/>
+        </w:rPr>
+        <w:t xml:space="preserve">and event’s timestamps in </w:t>
       </w:r>
       <w:r>
         <w:rPr>
@@ -1849,33 +2485,31 @@
           <w:sz w:val="24"/>
           <w:szCs w:val="24"/>
         </w:rPr>
-        <w:t xml:space="preserve">File 3: </w:t>
-      </w:r>
-      <w:r>
-        <w:rPr>
-          <w:rFonts w:ascii="Times New Roman" w:hAnsi="Times New Roman" w:cs="Times New Roman"/>
-          <w:sz w:val="24"/>
-          <w:szCs w:val="24"/>
-        </w:rPr>
-        <w:t xml:space="preserve">It contains a data table with four columns (Event, Date, Range, </w:t>
-      </w:r>
-      <w:proofErr w:type="spellStart"/>
-      <w:r>
-        <w:rPr>
-          <w:rFonts w:ascii="Times New Roman" w:hAnsi="Times New Roman" w:cs="Times New Roman"/>
-          <w:sz w:val="24"/>
-          <w:szCs w:val="24"/>
-        </w:rPr>
-        <w:t>Duration_in_seconds</w:t>
-      </w:r>
-      <w:proofErr w:type="spellEnd"/>
-      <w:r>
-        <w:rPr>
-          <w:rFonts w:ascii="Times New Roman" w:hAnsi="Times New Roman" w:cs="Times New Roman"/>
-          <w:sz w:val="24"/>
-          <w:szCs w:val="24"/>
-        </w:rPr>
-        <w:t>). One can find each complete event’s occurring date, time range and duration from this table.</w:t>
+        <w:t>File</w:t>
+      </w:r>
+      <w:r>
+        <w:rPr>
+          <w:rFonts w:ascii="Times New Roman" w:hAnsi="Times New Roman" w:cs="Times New Roman"/>
+          <w:sz w:val="24"/>
+          <w:szCs w:val="24"/>
+        </w:rPr>
+        <w:t xml:space="preserve"> 2</w:t>
+      </w:r>
+      <w:r>
+        <w:rPr>
+          <w:rFonts w:ascii="Times New Roman" w:hAnsi="Times New Roman" w:cs="Times New Roman"/>
+          <w:sz w:val="24"/>
+          <w:szCs w:val="24"/>
+        </w:rPr>
+        <w:t xml:space="preserve">: </w:t>
+      </w:r>
+      <w:r>
+        <w:rPr>
+          <w:rFonts w:ascii="Times New Roman" w:hAnsi="Times New Roman" w:cs="Times New Roman"/>
+          <w:sz w:val="24"/>
+          <w:szCs w:val="24"/>
+        </w:rPr>
+        <w:t>It contains a data table with four columns (Event, Date, Range, Duration_in_seconds). One can find each complete event’s occurring date, time range and duration from this table.</w:t>
       </w:r>
       <w:r>
         <w:rPr>
@@ -1919,7 +2553,7 @@
                     <pic:cNvPicPr/>
                   </pic:nvPicPr>
                   <pic:blipFill>
-                    <a:blip r:embed="rId16">
+                    <a:blip r:embed="rId17">
                       <a:extLst>
                         <a:ext uri="{28A0092B-C50C-407E-A947-70E740481C1C}">
                           <a14:useLocalDpi xmlns:a14="http://schemas.microsoft.com/office/drawing/2010/main" val="0"/>
@@ -1961,163 +2595,247 @@
           <w:sz w:val="24"/>
           <w:szCs w:val="24"/>
         </w:rPr>
-        <w:lastRenderedPageBreak/>
-        <w:t xml:space="preserve">After pressing the “Read Data” button, a file dialog will be popped up and it will require a path and a filename to save that 3 files. File 1 will be saved by the given name, file 2 will be saved as given </w:t>
-      </w:r>
-      <w:proofErr w:type="spellStart"/>
-      <w:r>
-        <w:rPr>
-          <w:rFonts w:ascii="Times New Roman" w:hAnsi="Times New Roman" w:cs="Times New Roman"/>
-          <w:sz w:val="24"/>
-          <w:szCs w:val="24"/>
-        </w:rPr>
-        <w:t>name_converted</w:t>
-      </w:r>
-      <w:proofErr w:type="spellEnd"/>
-      <w:r>
-        <w:rPr>
-          <w:rFonts w:ascii="Times New Roman" w:hAnsi="Times New Roman" w:cs="Times New Roman"/>
-          <w:sz w:val="24"/>
-          <w:szCs w:val="24"/>
-        </w:rPr>
-        <w:t xml:space="preserve"> and file 3 will be saved as given </w:t>
-      </w:r>
-      <w:proofErr w:type="spellStart"/>
-      <w:r>
-        <w:rPr>
-          <w:rFonts w:ascii="Times New Roman" w:hAnsi="Times New Roman" w:cs="Times New Roman"/>
-          <w:sz w:val="24"/>
-          <w:szCs w:val="24"/>
-        </w:rPr>
-        <w:t>name_duration</w:t>
-      </w:r>
-      <w:proofErr w:type="spellEnd"/>
-      <w:r>
-        <w:rPr>
-          <w:rFonts w:ascii="Times New Roman" w:hAnsi="Times New Roman" w:cs="Times New Roman"/>
-          <w:sz w:val="24"/>
-          <w:szCs w:val="24"/>
-        </w:rPr>
-        <w:t>.</w:t>
-      </w:r>
-    </w:p>
-    <w:p>
-      <w:pPr>
-        <w:jc w:val="both"/>
-        <w:rPr>
-          <w:rFonts w:ascii="Times New Roman" w:hAnsi="Times New Roman" w:cs="Times New Roman"/>
-          <w:sz w:val="24"/>
-          <w:szCs w:val="24"/>
-        </w:rPr>
-      </w:pPr>
-      <w:r>
-        <w:rPr>
-          <w:rFonts w:ascii="Times New Roman" w:hAnsi="Times New Roman" w:cs="Times New Roman"/>
-          <w:sz w:val="24"/>
-          <w:szCs w:val="24"/>
-        </w:rPr>
-        <w:t>After saving the 3 files, the system will generate</w:t>
-      </w:r>
-      <w:r>
-        <w:rPr>
-          <w:rFonts w:ascii="Times New Roman" w:hAnsi="Times New Roman" w:cs="Times New Roman"/>
-          <w:sz w:val="24"/>
-          <w:szCs w:val="24"/>
-        </w:rPr>
-        <w:t xml:space="preserve"> plots</w:t>
-      </w:r>
-      <w:r>
-        <w:rPr>
-          <w:rFonts w:ascii="Times New Roman" w:hAnsi="Times New Roman" w:cs="Times New Roman"/>
-          <w:sz w:val="24"/>
-          <w:szCs w:val="24"/>
-        </w:rPr>
-        <w:t xml:space="preserve"> from the data.</w:t>
-      </w:r>
-      <w:r>
-        <w:rPr>
-          <w:rFonts w:ascii="Times New Roman" w:hAnsi="Times New Roman" w:cs="Times New Roman"/>
-          <w:sz w:val="24"/>
-          <w:szCs w:val="24"/>
-        </w:rPr>
-        <w:t xml:space="preserve"> The number of plots depends on the number of days in the data (one plot for one day). Time from 00:00 to 24:00 represents the horizontal axis x.</w:t>
-      </w:r>
-    </w:p>
-    <w:p>
-      <w:pPr>
-        <w:jc w:val="both"/>
-        <w:rPr>
-          <w:rFonts w:ascii="Times New Roman" w:hAnsi="Times New Roman" w:cs="Times New Roman"/>
-          <w:sz w:val="24"/>
-          <w:szCs w:val="24"/>
-        </w:rPr>
-      </w:pPr>
-      <w:r>
-        <w:rPr>
-          <w:rFonts w:ascii="Times New Roman" w:hAnsi="Times New Roman" w:cs="Times New Roman"/>
-          <w:sz w:val="24"/>
-          <w:szCs w:val="24"/>
-        </w:rPr>
-        <w:t>Example:</w:t>
-      </w:r>
-    </w:p>
-    <w:p>
-      <w:pPr>
-        <w:jc w:val="both"/>
-        <w:rPr>
-          <w:rFonts w:ascii="Times New Roman" w:hAnsi="Times New Roman" w:cs="Times New Roman"/>
-          <w:sz w:val="24"/>
-          <w:szCs w:val="24"/>
-        </w:rPr>
-      </w:pPr>
-      <w:r>
-        <w:rPr>
-          <w:rFonts w:ascii="Times New Roman" w:hAnsi="Times New Roman" w:cs="Times New Roman"/>
-          <w:noProof/>
-          <w:sz w:val="24"/>
-          <w:szCs w:val="24"/>
-        </w:rPr>
-        <w:drawing>
-          <wp:inline distT="0" distB="0" distL="0" distR="0" wp14:anchorId="0511E092" wp14:editId="6796F1D9">
-            <wp:extent cx="6619875" cy="1323975"/>
-            <wp:effectExtent l="0" t="0" r="9525" b="9525"/>
-            <wp:docPr id="3" name="Picture 3" descr="A picture containing text, screenshot, line, receipt&#10;&#10;Description automatically generated"/>
-            <wp:cNvGraphicFramePr>
-              <a:graphicFrameLocks xmlns:a="http://schemas.openxmlformats.org/drawingml/2006/main" noChangeAspect="1"/>
-            </wp:cNvGraphicFramePr>
-            <a:graphic xmlns:a="http://schemas.openxmlformats.org/drawingml/2006/main">
-              <a:graphicData uri="http://schemas.openxmlformats.org/drawingml/2006/picture">
-                <pic:pic xmlns:pic="http://schemas.openxmlformats.org/drawingml/2006/picture">
-                  <pic:nvPicPr>
-                    <pic:cNvPr id="3" name="Picture 3" descr="A picture containing text, screenshot, line, receipt&#10;&#10;Description automatically generated"/>
-                    <pic:cNvPicPr/>
-                  </pic:nvPicPr>
-                  <pic:blipFill>
-                    <a:blip r:embed="rId17">
-                      <a:extLst>
-                        <a:ext uri="{28A0092B-C50C-407E-A947-70E740481C1C}">
-                          <a14:useLocalDpi xmlns:a14="http://schemas.microsoft.com/office/drawing/2010/main" val="0"/>
-                        </a:ext>
-                      </a:extLst>
-                    </a:blip>
-                    <a:stretch>
-                      <a:fillRect/>
-                    </a:stretch>
-                  </pic:blipFill>
-                  <pic:spPr>
-                    <a:xfrm>
-                      <a:off x="0" y="0"/>
-                      <a:ext cx="6619875" cy="1323975"/>
-                    </a:xfrm>
-                    <a:prstGeom prst="rect">
-                      <a:avLst/>
-                    </a:prstGeom>
-                  </pic:spPr>
-                </pic:pic>
-              </a:graphicData>
-            </a:graphic>
-          </wp:inline>
-        </w:drawing>
+        <w:t xml:space="preserve">After pressing the </w:t>
+      </w:r>
+      <w:r>
+        <w:rPr>
+          <w:rFonts w:ascii="Times New Roman" w:hAnsi="Times New Roman" w:cs="Times New Roman"/>
+          <w:sz w:val="24"/>
+          <w:szCs w:val="24"/>
+        </w:rPr>
+        <w:t>“Conversion and generate plots</w:t>
+      </w:r>
+      <w:r>
+        <w:rPr>
+          <w:rFonts w:ascii="Times New Roman" w:hAnsi="Times New Roman" w:cs="Times New Roman"/>
+          <w:sz w:val="24"/>
+          <w:szCs w:val="24"/>
+        </w:rPr>
+        <w:t xml:space="preserve">” button, a file dialog will be popped up </w:t>
+      </w:r>
+      <w:r>
+        <w:rPr>
+          <w:rFonts w:ascii="Times New Roman" w:hAnsi="Times New Roman" w:cs="Times New Roman"/>
+          <w:sz w:val="24"/>
+          <w:szCs w:val="24"/>
+        </w:rPr>
+        <w:t xml:space="preserve">to get the input file (The file generated from </w:t>
+      </w:r>
+      <w:r>
+        <w:rPr>
+          <w:rFonts w:ascii="Times New Roman" w:hAnsi="Times New Roman" w:cs="Times New Roman"/>
+          <w:sz w:val="24"/>
+          <w:szCs w:val="24"/>
+        </w:rPr>
+        <w:t>“R</w:t>
+      </w:r>
+      <w:r>
+        <w:rPr>
+          <w:rFonts w:ascii="Times New Roman" w:hAnsi="Times New Roman" w:cs="Times New Roman"/>
+          <w:sz w:val="24"/>
+          <w:szCs w:val="24"/>
+        </w:rPr>
+        <w:t xml:space="preserve">ead </w:t>
+      </w:r>
+      <w:r>
+        <w:rPr>
+          <w:rFonts w:ascii="Times New Roman" w:hAnsi="Times New Roman" w:cs="Times New Roman"/>
+          <w:sz w:val="24"/>
+          <w:szCs w:val="24"/>
+        </w:rPr>
+        <w:t>D</w:t>
+      </w:r>
+      <w:r>
+        <w:rPr>
+          <w:rFonts w:ascii="Times New Roman" w:hAnsi="Times New Roman" w:cs="Times New Roman"/>
+          <w:sz w:val="24"/>
+          <w:szCs w:val="24"/>
+        </w:rPr>
+        <w:t>ata</w:t>
+      </w:r>
+      <w:r>
+        <w:rPr>
+          <w:rFonts w:ascii="Times New Roman" w:hAnsi="Times New Roman" w:cs="Times New Roman"/>
+          <w:sz w:val="24"/>
+          <w:szCs w:val="24"/>
+        </w:rPr>
+        <w:t>”</w:t>
+      </w:r>
+      <w:r>
+        <w:rPr>
+          <w:rFonts w:ascii="Times New Roman" w:hAnsi="Times New Roman" w:cs="Times New Roman"/>
+          <w:sz w:val="24"/>
+          <w:szCs w:val="24"/>
+        </w:rPr>
+        <w:t xml:space="preserve"> button)</w:t>
+      </w:r>
+      <w:r>
+        <w:rPr>
+          <w:rFonts w:ascii="Times New Roman" w:hAnsi="Times New Roman" w:cs="Times New Roman"/>
+          <w:sz w:val="24"/>
+          <w:szCs w:val="24"/>
+        </w:rPr>
+        <w:t>, then it converts the timestamps. Afterwards, another file dialog will be popped up to save the files with converted timestamps.</w:t>
+      </w:r>
+      <w:r>
+        <w:rPr>
+          <w:rFonts w:ascii="Times New Roman" w:hAnsi="Times New Roman" w:cs="Times New Roman"/>
+          <w:sz w:val="24"/>
+          <w:szCs w:val="24"/>
+        </w:rPr>
+        <w:t xml:space="preserve"> </w:t>
+      </w:r>
+      <w:r>
+        <w:rPr>
+          <w:rFonts w:ascii="Times New Roman" w:hAnsi="Times New Roman" w:cs="Times New Roman"/>
+          <w:sz w:val="24"/>
+          <w:szCs w:val="24"/>
+        </w:rPr>
+        <w:t>The second file dialog</w:t>
+      </w:r>
+      <w:r>
+        <w:rPr>
+          <w:rFonts w:ascii="Times New Roman" w:hAnsi="Times New Roman" w:cs="Times New Roman"/>
+          <w:sz w:val="24"/>
+          <w:szCs w:val="24"/>
+        </w:rPr>
+        <w:t xml:space="preserve"> will require a path </w:t>
+      </w:r>
+      <w:r>
+        <w:rPr>
+          <w:rFonts w:ascii="Times New Roman" w:hAnsi="Times New Roman" w:cs="Times New Roman"/>
+          <w:sz w:val="24"/>
+          <w:szCs w:val="24"/>
+        </w:rPr>
+        <w:t xml:space="preserve">to save the converted files, </w:t>
+      </w:r>
+      <w:r>
+        <w:rPr>
+          <w:rFonts w:ascii="Times New Roman" w:hAnsi="Times New Roman" w:cs="Times New Roman"/>
+          <w:sz w:val="24"/>
+          <w:szCs w:val="24"/>
+        </w:rPr>
+        <w:t xml:space="preserve">and </w:t>
+      </w:r>
+      <w:r>
+        <w:rPr>
+          <w:rFonts w:ascii="Times New Roman" w:hAnsi="Times New Roman" w:cs="Times New Roman"/>
+          <w:sz w:val="24"/>
+          <w:szCs w:val="24"/>
+        </w:rPr>
+        <w:t>it takes the filename from the input file and add postfixes</w:t>
+      </w:r>
+      <w:r>
+        <w:rPr>
+          <w:rFonts w:ascii="Times New Roman" w:hAnsi="Times New Roman" w:cs="Times New Roman"/>
+          <w:sz w:val="24"/>
+          <w:szCs w:val="24"/>
+        </w:rPr>
+        <w:t xml:space="preserve"> to save th</w:t>
+      </w:r>
+      <w:r>
+        <w:rPr>
+          <w:rFonts w:ascii="Times New Roman" w:hAnsi="Times New Roman" w:cs="Times New Roman"/>
+          <w:sz w:val="24"/>
+          <w:szCs w:val="24"/>
+        </w:rPr>
+        <w:t xml:space="preserve">e </w:t>
+      </w:r>
+      <w:r>
+        <w:rPr>
+          <w:rFonts w:ascii="Times New Roman" w:hAnsi="Times New Roman" w:cs="Times New Roman"/>
+          <w:sz w:val="24"/>
+          <w:szCs w:val="24"/>
+        </w:rPr>
+        <w:t xml:space="preserve">converted </w:t>
+      </w:r>
+      <w:r>
+        <w:rPr>
+          <w:rFonts w:ascii="Times New Roman" w:hAnsi="Times New Roman" w:cs="Times New Roman"/>
+          <w:sz w:val="24"/>
+          <w:szCs w:val="24"/>
+        </w:rPr>
+        <w:t>text file</w:t>
+      </w:r>
+      <w:r>
+        <w:rPr>
+          <w:rFonts w:ascii="Times New Roman" w:hAnsi="Times New Roman" w:cs="Times New Roman"/>
+          <w:sz w:val="24"/>
+          <w:szCs w:val="24"/>
+        </w:rPr>
+        <w:t>s. F</w:t>
+      </w:r>
+      <w:r>
+        <w:rPr>
+          <w:rFonts w:ascii="Times New Roman" w:hAnsi="Times New Roman" w:cs="Times New Roman"/>
+          <w:sz w:val="24"/>
+          <w:szCs w:val="24"/>
+        </w:rPr>
+        <w:t xml:space="preserve">ile </w:t>
+      </w:r>
+      <w:r>
+        <w:rPr>
+          <w:rFonts w:ascii="Times New Roman" w:hAnsi="Times New Roman" w:cs="Times New Roman"/>
+          <w:sz w:val="24"/>
+          <w:szCs w:val="24"/>
+        </w:rPr>
+        <w:t>1</w:t>
+      </w:r>
+      <w:r>
+        <w:rPr>
+          <w:rFonts w:ascii="Times New Roman" w:hAnsi="Times New Roman" w:cs="Times New Roman"/>
+          <w:sz w:val="24"/>
+          <w:szCs w:val="24"/>
+        </w:rPr>
+        <w:t xml:space="preserve"> will be saved as </w:t>
+      </w:r>
+      <w:r>
+        <w:rPr>
+          <w:rFonts w:ascii="Times New Roman" w:hAnsi="Times New Roman" w:cs="Times New Roman"/>
+          <w:sz w:val="24"/>
+          <w:szCs w:val="24"/>
+        </w:rPr>
+        <w:t>“input file name”</w:t>
+      </w:r>
+      <w:r>
+        <w:rPr>
+          <w:rFonts w:ascii="Times New Roman" w:hAnsi="Times New Roman" w:cs="Times New Roman"/>
+          <w:sz w:val="24"/>
+          <w:szCs w:val="24"/>
+        </w:rPr>
+        <w:t xml:space="preserve">_converted and file </w:t>
+      </w:r>
+      <w:r>
+        <w:rPr>
+          <w:rFonts w:ascii="Times New Roman" w:hAnsi="Times New Roman" w:cs="Times New Roman"/>
+          <w:sz w:val="24"/>
+          <w:szCs w:val="24"/>
+        </w:rPr>
+        <w:t>2</w:t>
+      </w:r>
+      <w:r>
+        <w:rPr>
+          <w:rFonts w:ascii="Times New Roman" w:hAnsi="Times New Roman" w:cs="Times New Roman"/>
+          <w:sz w:val="24"/>
+          <w:szCs w:val="24"/>
+        </w:rPr>
+        <w:t xml:space="preserve"> will be saved as </w:t>
+      </w:r>
+      <w:r>
+        <w:rPr>
+          <w:rFonts w:ascii="Times New Roman" w:hAnsi="Times New Roman" w:cs="Times New Roman"/>
+          <w:sz w:val="24"/>
+          <w:szCs w:val="24"/>
+        </w:rPr>
+        <w:t>“input file name”</w:t>
+      </w:r>
+      <w:r>
+        <w:rPr>
+          <w:rFonts w:ascii="Times New Roman" w:hAnsi="Times New Roman" w:cs="Times New Roman"/>
+          <w:sz w:val="24"/>
+          <w:szCs w:val="24"/>
+        </w:rPr>
+        <w:t>_duration.</w:t>
       </w:r>
     </w:p>
     <w:p>
@@ -2165,6 +2883,43 @@
           <w:sz w:val="24"/>
           <w:szCs w:val="24"/>
         </w:rPr>
+        <w:lastRenderedPageBreak/>
+        <w:t>Data Status Bar</w:t>
+      </w:r>
+      <w:r>
+        <w:rPr>
+          <w:rFonts w:ascii="Times New Roman" w:hAnsi="Times New Roman" w:cs="Times New Roman"/>
+          <w:sz w:val="24"/>
+          <w:szCs w:val="24"/>
+        </w:rPr>
+        <w:t>: It shows</w:t>
+      </w:r>
+      <w:r>
+        <w:rPr>
+          <w:rFonts w:ascii="Times New Roman" w:hAnsi="Times New Roman" w:cs="Times New Roman"/>
+          <w:sz w:val="24"/>
+          <w:szCs w:val="24"/>
+        </w:rPr>
+        <w:t xml:space="preserve"> the status while performing the functionality of “Read Data” and “Conversion and generate plots” button.</w:t>
+      </w:r>
+    </w:p>
+    <w:p>
+      <w:pPr>
+        <w:jc w:val="both"/>
+        <w:rPr>
+          <w:rFonts w:ascii="Times New Roman" w:hAnsi="Times New Roman" w:cs="Times New Roman"/>
+          <w:sz w:val="24"/>
+          <w:szCs w:val="24"/>
+        </w:rPr>
+      </w:pPr>
+      <w:r>
+        <w:rPr>
+          <w:rFonts w:ascii="Times New Roman" w:hAnsi="Times New Roman" w:cs="Times New Roman"/>
+          <w:b/>
+          <w:bCs/>
+          <w:sz w:val="24"/>
+          <w:szCs w:val="24"/>
+        </w:rPr>
         <w:t>Save the plot:</w:t>
       </w:r>
       <w:r>
@@ -2173,7 +2928,23 @@
           <w:sz w:val="24"/>
           <w:szCs w:val="24"/>
         </w:rPr>
-        <w:t xml:space="preserve"> For saving the plot, press the icon that is marked by red circle below.</w:t>
+        <w:t xml:space="preserve"> For saving the plot, press the </w:t>
+      </w:r>
+      <w:r>
+        <w:rPr>
+          <w:rFonts w:ascii="Times New Roman" w:hAnsi="Times New Roman" w:cs="Times New Roman"/>
+          <w:sz w:val="24"/>
+          <w:szCs w:val="24"/>
+        </w:rPr>
+        <w:t xml:space="preserve">marked </w:t>
+      </w:r>
+      <w:r>
+        <w:rPr>
+          <w:rFonts w:ascii="Times New Roman" w:hAnsi="Times New Roman" w:cs="Times New Roman"/>
+          <w:sz w:val="24"/>
+          <w:szCs w:val="24"/>
+        </w:rPr>
+        <w:t>icon by red circle below.</w:t>
       </w:r>
     </w:p>
     <w:p>
@@ -2255,7 +3026,7 @@
               </wp:anchor>
             </w:drawing>
           </mc:Choice>
-          <mc:Fallback>
+          <mc:Fallback xmlns:w16du="http://schemas.microsoft.com/office/word/2023/wordml/word16du">
             <w:pict>
               <v:oval w14:anchorId="1A9A399B" id="Oval 6" o:spid="_x0000_s1026" style="position:absolute;margin-left:90pt;margin-top:158.15pt;width:21.75pt;height:25pt;z-index:251659264;visibility:visible;mso-wrap-style:square;mso-wrap-distance-left:9pt;mso-wrap-distance-top:0;mso-wrap-distance-right:9pt;mso-wrap-distance-bottom:0;mso-position-horizontal:absolute;mso-position-horizontal-relative:text;mso-position-vertical:absolute;mso-position-vertical-relative:text;v-text-anchor:middle" o:gfxdata="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" filled="f" strokecolor="red" strokeweight="4.5pt">
                 <v:stroke joinstyle="miter"/>
@@ -2324,62 +3095,6 @@
         </w:rPr>
       </w:pPr>
     </w:p>
-    <w:p>
-      <w:pPr>
-        <w:jc w:val="both"/>
-        <w:rPr>
-          <w:rFonts w:ascii="Times New Roman" w:hAnsi="Times New Roman" w:cs="Times New Roman"/>
-          <w:sz w:val="24"/>
-          <w:szCs w:val="24"/>
-        </w:rPr>
-      </w:pPr>
-      <w:r>
-        <w:rPr>
-          <w:rFonts w:ascii="Times New Roman" w:hAnsi="Times New Roman" w:cs="Times New Roman"/>
-          <w:b/>
-          <w:bCs/>
-          <w:sz w:val="24"/>
-          <w:szCs w:val="24"/>
-        </w:rPr>
-        <w:t>N.B</w:t>
-      </w:r>
-      <w:r>
-        <w:rPr>
-          <w:rFonts w:ascii="Times New Roman" w:hAnsi="Times New Roman" w:cs="Times New Roman"/>
-          <w:b/>
-          <w:bCs/>
-          <w:sz w:val="24"/>
-          <w:szCs w:val="24"/>
-        </w:rPr>
-        <w:t>.</w:t>
-      </w:r>
-      <w:r>
-        <w:rPr>
-          <w:rFonts w:ascii="Times New Roman" w:hAnsi="Times New Roman" w:cs="Times New Roman"/>
-          <w:b/>
-          <w:bCs/>
-          <w:sz w:val="24"/>
-          <w:szCs w:val="24"/>
-        </w:rPr>
-        <w:t>:</w:t>
-      </w:r>
-      <w:r>
-        <w:rPr>
-          <w:rFonts w:ascii="Times New Roman" w:hAnsi="Times New Roman" w:cs="Times New Roman"/>
-          <w:sz w:val="24"/>
-          <w:szCs w:val="24"/>
-        </w:rPr>
-        <w:t xml:space="preserve"> If any issue occurs while reading the data, please clear the Rx monitor by pressing clear button and </w:t>
-      </w:r>
-      <w:r>
-        <w:rPr>
-          <w:rFonts w:ascii="Times New Roman" w:hAnsi="Times New Roman" w:cs="Times New Roman"/>
-          <w:sz w:val="24"/>
-          <w:szCs w:val="24"/>
-        </w:rPr>
-        <w:t>try again. This may solve the issue.</w:t>
-      </w:r>
-    </w:p>
     <w:sectPr>
       <w:pgSz w:w="12240" w:h="15840"/>
       <w:pgMar w:top="1440" w:right="1440" w:bottom="1440" w:left="1440" w:header="720" w:footer="720" w:gutter="0"/>
@@ -2391,7 +3106,7 @@
 </file>
 
 <file path=word/numbering.xml><?xml version="1.0" encoding="utf-8"?>
-<w:numbering xmlns:wpc="http://schemas.microsoft.com/office/word/2010/wordprocessingCanvas" xmlns:cx="http://schemas.microsoft.com/office/drawing/2014/chartex" xmlns:cx1="http://schemas.microsoft.com/office/drawing/2015/9/8/chartex" xmlns:cx2="http://schemas.microsoft.com/office/drawing/2015/10/21/chartex" xmlns:cx3="http://schemas.microsoft.com/office/drawing/2016/5/9/chartex" xmlns:cx4="http://schemas.microsoft.com/office/drawing/2016/5/10/chartex" xmlns:cx5="http://schemas.microsoft.com/office/drawing/2016/5/11/chartex" xmlns:cx6="http://schemas.microsoft.com/office/drawing/2016/5/12/chartex" xmlns:cx7="http://schemas.microsoft.com/office/drawing/2016/5/13/chartex" xmlns:cx8="http://schemas.microsoft.com/office/drawing/2016/5/14/chartex" xmlns:mc="http://schemas.openxmlformats.org/markup-compatibility/2006" xmlns:aink="http://schemas.microsoft.com/office/drawing/2016/ink" xmlns:am3d="http://schemas.microsoft.com/office/drawing/2017/model3d" xmlns:o="urn:schemas-microsoft-com:office:office" xmlns:oel="http://schemas.microsoft.com/office/2019/extlst" xmlns:r="http://schemas.openxmlformats.org/officeDocument/2006/relationships" xmlns:m="http://schemas.openxmlformats.org/officeDocument/2006/math" xmlns:v="urn:schemas-microsoft-com:vml" xmlns:wp14="http://schemas.microsoft.com/office/word/2010/wordprocessingDrawing" xmlns:wp="http://schemas.openxmlformats.org/drawingml/2006/wordprocessingDrawing" xmlns:w10="urn:schemas-microsoft-com:office:word" xmlns:w="http://schemas.openxmlformats.org/wordprocessingml/2006/main" xmlns:w14="http://schemas.microsoft.com/office/word/2010/wordml" xmlns:w15="http://schemas.microsoft.com/office/word/2012/wordml" xmlns:w16cex="http://schemas.microsoft.com/office/word/2018/wordml/cex" xmlns:w16cid="http://schemas.microsoft.com/office/word/2016/wordml/cid" xmlns:w16="http://schemas.microsoft.com/office/word/2018/wordml" xmlns:w16du="http://schemas.microsoft.com/office/word/2023/wordml/word16du" xmlns:w16sdtdh="http://schemas.microsoft.com/office/word/2020/wordml/sdtdatahash" xmlns:w16se="http://schemas.microsoft.com/office/word/2015/wordml/symex" xmlns:wpg="http://schemas.microsoft.com/office/word/2010/wordprocessingGroup" xmlns:wpi="http://schemas.microsoft.com/office/word/2010/wordprocessingInk" xmlns:wne="http://schemas.microsoft.com/office/word/2006/wordml" xmlns:wps="http://schemas.microsoft.com/office/word/2010/wordprocessingShape" mc:Ignorable="w14 w15 w16se w16cid w16 w16cex w16sdtdh wp14">
+<w:numbering xmlns:wpc="http://schemas.microsoft.com/office/word/2010/wordprocessingCanvas" xmlns:cx="http://schemas.microsoft.com/office/drawing/2014/chartex" xmlns:cx1="http://schemas.microsoft.com/office/drawing/2015/9/8/chartex" xmlns:cx2="http://schemas.microsoft.com/office/drawing/2015/10/21/chartex" xmlns:cx3="http://schemas.microsoft.com/office/drawing/2016/5/9/chartex" xmlns:cx4="http://schemas.microsoft.com/office/drawing/2016/5/10/chartex" xmlns:cx5="http://schemas.microsoft.com/office/drawing/2016/5/11/chartex" xmlns:cx6="http://schemas.microsoft.com/office/drawing/2016/5/12/chartex" xmlns:cx7="http://schemas.microsoft.com/office/drawing/2016/5/13/chartex" xmlns:cx8="http://schemas.microsoft.com/office/drawing/2016/5/14/chartex" xmlns:mc="http://schemas.openxmlformats.org/markup-compatibility/2006" xmlns:aink="http://schemas.microsoft.com/office/drawing/2016/ink" xmlns:am3d="http://schemas.microsoft.com/office/drawing/2017/model3d" xmlns:o="urn:schemas-microsoft-com:office:office" xmlns:oel="http://schemas.microsoft.com/office/2019/extlst" xmlns:r="http://schemas.openxmlformats.org/officeDocument/2006/relationships" xmlns:m="http://schemas.openxmlformats.org/officeDocument/2006/math" xmlns:v="urn:schemas-microsoft-com:vml" xmlns:wp14="http://schemas.microsoft.com/office/word/2010/wordprocessingDrawing" xmlns:wp="http://schemas.openxmlformats.org/drawingml/2006/wordprocessingDrawing" xmlns:w10="urn:schemas-microsoft-com:office:word" xmlns:w="http://schemas.openxmlformats.org/wordprocessingml/2006/main" xmlns:w14="http://schemas.microsoft.com/office/word/2010/wordml" xmlns:w15="http://schemas.microsoft.com/office/word/2012/wordml" xmlns:w16cex="http://schemas.microsoft.com/office/word/2018/wordml/cex" xmlns:w16cid="http://schemas.microsoft.com/office/word/2016/wordml/cid" xmlns:w16="http://schemas.microsoft.com/office/word/2018/wordml" xmlns:w16sdtdh="http://schemas.microsoft.com/office/word/2020/wordml/sdtdatahash" xmlns:w16se="http://schemas.microsoft.com/office/word/2015/wordml/symex" xmlns:wpg="http://schemas.microsoft.com/office/word/2010/wordprocessingGroup" xmlns:wpi="http://schemas.microsoft.com/office/word/2010/wordprocessingInk" xmlns:wne="http://schemas.microsoft.com/office/word/2006/wordml" xmlns:wps="http://schemas.microsoft.com/office/word/2010/wordprocessingShape" mc:Ignorable="w14 w15 w16se w16cid w16 w16cex w16sdtdh wp14">
   <w:abstractNum w:abstractNumId="0" w15:restartNumberingAfterBreak="0">
     <w:nsid w:val="00AF6C8E"/>
     <w:multiLevelType w:val="hybridMultilevel"/>
@@ -2844,6 +3559,92 @@
       </w:rPr>
     </w:lvl>
   </w:abstractNum>
+  <w:abstractNum w:abstractNumId="4" w15:restartNumberingAfterBreak="0">
+    <w:nsid w:val="63F87257"/>
+    <w:multiLevelType w:val="hybridMultilevel"/>
+    <w:tmpl w:val="6E0092CC"/>
+    <w:lvl w:ilvl="0" w:tplc="0409000F">
+      <w:start w:val="1"/>
+      <w:numFmt w:val="decimal"/>
+      <w:lvlText w:val="%1."/>
+      <w:lvlJc w:val="left"/>
+      <w:pPr>
+        <w:ind w:left="720" w:hanging="360"/>
+      </w:pPr>
+    </w:lvl>
+    <w:lvl w:ilvl="1" w:tplc="04090019" w:tentative="1">
+      <w:start w:val="1"/>
+      <w:numFmt w:val="lowerLetter"/>
+      <w:lvlText w:val="%2."/>
+      <w:lvlJc w:val="left"/>
+      <w:pPr>
+        <w:ind w:left="1440" w:hanging="360"/>
+      </w:pPr>
+    </w:lvl>
+    <w:lvl w:ilvl="2" w:tplc="0409001B" w:tentative="1">
+      <w:start w:val="1"/>
+      <w:numFmt w:val="lowerRoman"/>
+      <w:lvlText w:val="%3."/>
+      <w:lvlJc w:val="right"/>
+      <w:pPr>
+        <w:ind w:left="2160" w:hanging="180"/>
+      </w:pPr>
+    </w:lvl>
+    <w:lvl w:ilvl="3" w:tplc="0409000F" w:tentative="1">
+      <w:start w:val="1"/>
+      <w:numFmt w:val="decimal"/>
+      <w:lvlText w:val="%4."/>
+      <w:lvlJc w:val="left"/>
+      <w:pPr>
+        <w:ind w:left="2880" w:hanging="360"/>
+      </w:pPr>
+    </w:lvl>
+    <w:lvl w:ilvl="4" w:tplc="04090019" w:tentative="1">
+      <w:start w:val="1"/>
+      <w:numFmt w:val="lowerLetter"/>
+      <w:lvlText w:val="%5."/>
+      <w:lvlJc w:val="left"/>
+      <w:pPr>
+        <w:ind w:left="3600" w:hanging="360"/>
+      </w:pPr>
+    </w:lvl>
+    <w:lvl w:ilvl="5" w:tplc="0409001B" w:tentative="1">
+      <w:start w:val="1"/>
+      <w:numFmt w:val="lowerRoman"/>
+      <w:lvlText w:val="%6."/>
+      <w:lvlJc w:val="right"/>
+      <w:pPr>
+        <w:ind w:left="4320" w:hanging="180"/>
+      </w:pPr>
+    </w:lvl>
+    <w:lvl w:ilvl="6" w:tplc="0409000F" w:tentative="1">
+      <w:start w:val="1"/>
+      <w:numFmt w:val="decimal"/>
+      <w:lvlText w:val="%7."/>
+      <w:lvlJc w:val="left"/>
+      <w:pPr>
+        <w:ind w:left="5040" w:hanging="360"/>
+      </w:pPr>
+    </w:lvl>
+    <w:lvl w:ilvl="7" w:tplc="04090019" w:tentative="1">
+      <w:start w:val="1"/>
+      <w:numFmt w:val="lowerLetter"/>
+      <w:lvlText w:val="%8."/>
+      <w:lvlJc w:val="left"/>
+      <w:pPr>
+        <w:ind w:left="5760" w:hanging="360"/>
+      </w:pPr>
+    </w:lvl>
+    <w:lvl w:ilvl="8" w:tplc="0409001B" w:tentative="1">
+      <w:start w:val="1"/>
+      <w:numFmt w:val="lowerRoman"/>
+      <w:lvlText w:val="%9."/>
+      <w:lvlJc w:val="right"/>
+      <w:pPr>
+        <w:ind w:left="6480" w:hanging="180"/>
+      </w:pPr>
+    </w:lvl>
+  </w:abstractNum>
   <w:num w:numId="1" w16cid:durableId="1802186048">
     <w:abstractNumId w:val="2"/>
   </w:num>
@@ -2855,6 +3656,9 @@
   </w:num>
   <w:num w:numId="4" w16cid:durableId="1674723038">
     <w:abstractNumId w:val="1"/>
+  </w:num>
+  <w:num w:numId="5" w16cid:durableId="1699238375">
+    <w:abstractNumId w:val="4"/>
   </w:num>
 </w:numbering>
 </file>

</xml_diff>